<commit_message>
Cover letter in new format.
</commit_message>
<xml_diff>
--- a/Submissions/Submission 1/Cover Letter.docx
+++ b/Submissions/Submission 1/Cover Letter.docx
@@ -664,6 +664,256 @@
           <w:lang w:val="en-GB"/>
         </w:rPr>
       </w:pPr>
+      <w:r>
+        <w:rPr>
+          <w:rFonts w:ascii="Georgia" w:hAnsi="Georgia"/>
+          <w:lang w:val="en-GB"/>
+        </w:rPr>
+        <w:t xml:space="preserve">In </w:t>
+      </w:r>
+      <w:r>
+        <w:rPr>
+          <w:rFonts w:ascii="Georgia" w:hAnsi="Georgia"/>
+          <w:lang w:val="en-GB"/>
+        </w:rPr>
+        <w:t xml:space="preserve">the field of </w:t>
+      </w:r>
+      <w:r>
+        <w:rPr>
+          <w:rFonts w:ascii="Georgia" w:hAnsi="Georgia"/>
+          <w:lang w:val="en-GB"/>
+        </w:rPr>
+        <w:t>societal exergy analys</w:t>
+      </w:r>
+      <w:r>
+        <w:rPr>
+          <w:rFonts w:ascii="Georgia" w:hAnsi="Georgia"/>
+          <w:lang w:val="en-GB"/>
+        </w:rPr>
+        <w:t>i</w:t>
+      </w:r>
+      <w:r>
+        <w:rPr>
+          <w:rFonts w:ascii="Georgia" w:hAnsi="Georgia"/>
+          <w:lang w:val="en-GB"/>
+        </w:rPr>
+        <w:t xml:space="preserve">s, the </w:t>
+      </w:r>
+      <w:proofErr w:type="spellStart"/>
+      <w:r>
+        <w:rPr>
+          <w:rFonts w:ascii="Georgia" w:hAnsi="Georgia"/>
+          <w:lang w:val="en-GB"/>
+        </w:rPr>
+        <w:t>exergetic</w:t>
+      </w:r>
+      <w:proofErr w:type="spellEnd"/>
+      <w:r>
+        <w:rPr>
+          <w:rFonts w:ascii="Georgia" w:hAnsi="Georgia"/>
+          <w:lang w:val="en-GB"/>
+        </w:rPr>
+        <w:t xml:space="preserve"> efficiency of </w:t>
+      </w:r>
+      <w:r>
+        <w:rPr>
+          <w:rFonts w:ascii="Georgia" w:hAnsi="Georgia"/>
+          <w:lang w:val="en-GB"/>
+        </w:rPr>
+        <w:t xml:space="preserve">electric </w:t>
+      </w:r>
+      <w:r>
+        <w:rPr>
+          <w:rFonts w:ascii="Georgia" w:hAnsi="Georgia"/>
+          <w:lang w:val="en-GB"/>
+        </w:rPr>
+        <w:t>lamps has been approximated by an energy efficiency, resulting in much confusion to date.</w:t>
+      </w:r>
+      <w:r>
+        <w:rPr>
+          <w:rFonts w:ascii="Georgia" w:hAnsi="Georgia"/>
+          <w:lang w:val="en-GB"/>
+        </w:rPr>
+        <w:t xml:space="preserve"> </w:t>
+      </w:r>
+      <w:r>
+        <w:rPr>
+          <w:rFonts w:ascii="Georgia" w:hAnsi="Georgia"/>
+          <w:lang w:val="en-GB"/>
+        </w:rPr>
+        <w:t xml:space="preserve">In this paper, </w:t>
+      </w:r>
+      <w:proofErr w:type="spellStart"/>
+      <w:r>
+        <w:rPr>
+          <w:rFonts w:ascii="Georgia" w:hAnsi="Georgia"/>
+          <w:lang w:val="en-GB"/>
+        </w:rPr>
+        <w:t>w</w:t>
+      </w:r>
+      <w:r>
+        <w:rPr>
+          <w:rFonts w:ascii="Georgia" w:hAnsi="Georgia"/>
+          <w:lang w:val="en-GB"/>
+        </w:rPr>
+        <w:t xml:space="preserve">e </w:t>
+      </w:r>
+      <w:proofErr w:type="spellEnd"/>
+      <w:r>
+        <w:rPr>
+          <w:rFonts w:ascii="Georgia" w:hAnsi="Georgia"/>
+          <w:lang w:val="en-GB"/>
+        </w:rPr>
+        <w:t xml:space="preserve">develop a new, exact method for calculating the </w:t>
+      </w:r>
+      <w:proofErr w:type="spellStart"/>
+      <w:r>
+        <w:rPr>
+          <w:rFonts w:ascii="Georgia" w:hAnsi="Georgia"/>
+          <w:lang w:val="en-GB"/>
+        </w:rPr>
+        <w:t>exergetic</w:t>
+      </w:r>
+      <w:proofErr w:type="spellEnd"/>
+      <w:r>
+        <w:rPr>
+          <w:rFonts w:ascii="Georgia" w:hAnsi="Georgia"/>
+          <w:lang w:val="en-GB"/>
+        </w:rPr>
+        <w:t xml:space="preserve"> efficiency of lamps, based on recent results in the photometry literature.</w:t>
+      </w:r>
+      <w:r>
+        <w:rPr>
+          <w:rFonts w:ascii="Georgia" w:hAnsi="Georgia"/>
+          <w:lang w:val="en-GB"/>
+        </w:rPr>
+        <w:t xml:space="preserve"> </w:t>
+      </w:r>
+      <w:r>
+        <w:rPr>
+          <w:rFonts w:ascii="Georgia" w:hAnsi="Georgia"/>
+          <w:lang w:val="en-GB"/>
+        </w:rPr>
+        <w:t>The exact method (a)</w:t>
+      </w:r>
+      <w:r>
+        <w:rPr>
+          <w:rFonts w:ascii="Georgia" w:hAnsi="Georgia"/>
+          <w:lang w:val="en-GB"/>
+        </w:rPr>
+        <w:t xml:space="preserve"> </w:t>
+      </w:r>
+      <w:r>
+        <w:rPr>
+          <w:rFonts w:ascii="Georgia" w:hAnsi="Georgia"/>
+          <w:lang w:val="en-GB"/>
+        </w:rPr>
+        <w:t>is free of (possibly erroneous) assumptions for the maximum luminous efficacy</w:t>
+      </w:r>
+      <w:r>
+        <w:rPr>
+          <w:rFonts w:ascii="Georgia" w:hAnsi="Georgia"/>
+          <w:lang w:val="en-GB"/>
+        </w:rPr>
+        <w:t xml:space="preserve">, </w:t>
+      </w:r>
+      <w:r>
+        <w:rPr>
+          <w:rFonts w:ascii="Georgia" w:hAnsi="Georgia"/>
+          <w:lang w:val="en-GB"/>
+        </w:rPr>
+        <w:t>(b)</w:t>
+      </w:r>
+      <w:r>
+        <w:rPr>
+          <w:rFonts w:ascii="Georgia" w:hAnsi="Georgia"/>
+          <w:lang w:val="en-GB"/>
+        </w:rPr>
+        <w:t> </w:t>
+      </w:r>
+      <w:r>
+        <w:rPr>
+          <w:rFonts w:ascii="Georgia" w:hAnsi="Georgia"/>
+          <w:lang w:val="en-GB"/>
+        </w:rPr>
+        <w:t>uses the correct spectral exergy-to-energy ratio, no longer assuming its value to be 1, and</w:t>
+      </w:r>
+      <w:r>
+        <w:rPr>
+          <w:rFonts w:ascii="Georgia" w:hAnsi="Georgia"/>
+          <w:lang w:val="en-GB"/>
+        </w:rPr>
+        <w:t xml:space="preserve"> </w:t>
+      </w:r>
+      <w:r>
+        <w:rPr>
+          <w:rFonts w:ascii="Georgia" w:hAnsi="Georgia"/>
+          <w:lang w:val="en-GB"/>
+        </w:rPr>
+        <w:t>(c)</w:t>
+      </w:r>
+      <w:r>
+        <w:rPr>
+          <w:rFonts w:ascii="Georgia" w:hAnsi="Georgia"/>
+          <w:lang w:val="en-GB"/>
+        </w:rPr>
+        <w:t xml:space="preserve"> </w:t>
+      </w:r>
+      <w:r>
+        <w:rPr>
+          <w:rFonts w:ascii="Georgia" w:hAnsi="Georgia"/>
+          <w:lang w:val="en-GB"/>
+        </w:rPr>
+        <w:t>allows choices for the spectral weighting function.</w:t>
+      </w:r>
+      <w:r>
+        <w:rPr>
+          <w:rFonts w:ascii="Georgia" w:hAnsi="Georgia"/>
+          <w:lang w:val="en-GB"/>
+        </w:rPr>
+        <w:t xml:space="preserve"> </w:t>
+      </w:r>
+      <w:r>
+        <w:rPr>
+          <w:rFonts w:ascii="Georgia" w:hAnsi="Georgia"/>
+          <w:lang w:val="en-GB"/>
+        </w:rPr>
+        <w:t xml:space="preserve">The exact method exposes assumptions inherent to the original method and leads to a better approximation of lamp </w:t>
+      </w:r>
+      <w:proofErr w:type="spellStart"/>
+      <w:r>
+        <w:rPr>
+          <w:rFonts w:ascii="Georgia" w:hAnsi="Georgia"/>
+          <w:lang w:val="en-GB"/>
+        </w:rPr>
+        <w:t>exergetic</w:t>
+      </w:r>
+      <w:proofErr w:type="spellEnd"/>
+      <w:r>
+        <w:rPr>
+          <w:rFonts w:ascii="Georgia" w:hAnsi="Georgia"/>
+          <w:lang w:val="en-GB"/>
+        </w:rPr>
+        <w:t xml:space="preserve"> efficiency, when needed.</w:t>
+      </w:r>
+    </w:p>
+    <w:p>
+      <w:pPr>
+        <w:jc w:val="both"/>
+        <w:rPr>
+          <w:rFonts w:ascii="Georgia" w:hAnsi="Georgia"/>
+          <w:lang w:val="en-GB"/>
+        </w:rPr>
+      </w:pPr>
+    </w:p>
+    <w:p>
+      <w:pPr>
+        <w:jc w:val="both"/>
+        <w:rPr>
+          <w:rFonts w:ascii="Georgia" w:hAnsi="Georgia"/>
+          <w:lang w:val="en-GB"/>
+        </w:rPr>
+      </w:pPr>
     </w:p>
     <w:p>
       <w:pPr>
@@ -716,35 +966,111 @@
           <w:lang w:val="en-GB"/>
         </w:rPr>
       </w:pPr>
-    </w:p>
-    <w:p>
-      <w:pPr>
-        <w:jc w:val="both"/>
-        <w:rPr>
-          <w:rFonts w:ascii="Georgia" w:hAnsi="Georgia"/>
-          <w:lang w:val="en-GB"/>
-        </w:rPr>
-      </w:pPr>
-      <w:r>
-        <w:rPr>
-          <w:rFonts w:ascii="Georgia" w:hAnsi="Georgia"/>
-          <w:lang w:val="en-GB"/>
-        </w:rPr>
-        <w:t>This</w:t>
-      </w:r>
-      <w:r>
-        <w:rPr>
-          <w:rFonts w:ascii="Georgia" w:hAnsi="Georgia"/>
-          <w:lang w:val="en-GB"/>
-        </w:rPr>
-        <w:t xml:space="preserve"> paper </w:t>
-      </w:r>
-      <w:r>
-        <w:rPr>
-          <w:rFonts w:ascii="Georgia" w:hAnsi="Georgia"/>
-          <w:lang w:val="en-GB"/>
-        </w:rPr>
-        <w:t>also</w:t>
+      <w:r>
+        <w:rPr>
+          <w:rFonts w:ascii="Georgia" w:hAnsi="Georgia"/>
+          <w:lang w:val="en-GB"/>
+        </w:rPr>
+        <w:t xml:space="preserve">This paper </w:t>
+      </w:r>
+      <w:r>
+        <w:rPr>
+          <w:rFonts w:ascii="Georgia" w:hAnsi="Georgia"/>
+          <w:lang w:val="en-GB"/>
+        </w:rPr>
+        <w:t xml:space="preserve">is important, because it clarifies </w:t>
+      </w:r>
+      <w:r>
+        <w:rPr>
+          <w:rFonts w:ascii="Georgia" w:hAnsi="Georgia"/>
+          <w:lang w:val="en-GB"/>
+        </w:rPr>
+        <w:t>a methodological issue</w:t>
+      </w:r>
+      <w:r>
+        <w:rPr>
+          <w:rFonts w:ascii="Georgia" w:hAnsi="Georgia"/>
+          <w:lang w:val="en-GB"/>
+        </w:rPr>
+        <w:t xml:space="preserve"> in the growing body of </w:t>
+      </w:r>
+      <w:r>
+        <w:rPr>
+          <w:rFonts w:ascii="Georgia" w:hAnsi="Georgia"/>
+          <w:lang w:val="en-GB"/>
+        </w:rPr>
+        <w:t xml:space="preserve">societal exergy analysis </w:t>
+      </w:r>
+      <w:r>
+        <w:rPr>
+          <w:rFonts w:ascii="Georgia" w:hAnsi="Georgia"/>
+          <w:lang w:val="en-GB"/>
+        </w:rPr>
+        <w:t>literature</w:t>
+      </w:r>
+      <w:r>
+        <w:rPr>
+          <w:rFonts w:ascii="Georgia" w:hAnsi="Georgia"/>
+          <w:lang w:val="en-GB"/>
+        </w:rPr>
+        <w:t xml:space="preserve">, and it concludes with specific recommendations for societal exergy analysts. </w:t>
+      </w:r>
+    </w:p>
+    <w:p>
+      <w:pPr>
+        <w:jc w:val="both"/>
+        <w:rPr>
+          <w:rFonts w:ascii="Georgia" w:hAnsi="Georgia"/>
+          <w:lang w:val="en-GB"/>
+        </w:rPr>
+      </w:pPr>
+    </w:p>
+    <w:p>
+      <w:pPr>
+        <w:jc w:val="both"/>
+        <w:rPr>
+          <w:rFonts w:ascii="Georgia" w:hAnsi="Georgia"/>
+          <w:lang w:val="en-GB"/>
+        </w:rPr>
+      </w:pPr>
+      <w:r>
+        <w:rPr>
+          <w:rFonts w:ascii="Georgia" w:hAnsi="Georgia"/>
+          <w:lang w:val="en-GB"/>
+        </w:rPr>
+        <w:t xml:space="preserve">This paper fits the scope of </w:t>
+      </w:r>
+      <w:r>
+        <w:rPr>
+          <w:rFonts w:ascii="Georgia" w:hAnsi="Georgia"/>
+          <w:i/>
+          <w:iCs/>
+          <w:lang w:val="en-GB"/>
+        </w:rPr>
+        <w:t>Energies</w:t>
+      </w:r>
+      <w:r>
+        <w:rPr>
+          <w:rFonts w:ascii="Georgia" w:hAnsi="Georgia"/>
+          <w:lang w:val="en-GB"/>
+        </w:rPr>
+        <w:t xml:space="preserve">, because it matches </w:t>
+      </w:r>
+      <w:r>
+        <w:rPr>
+          <w:rFonts w:ascii="Georgia" w:hAnsi="Georgia"/>
+          <w:lang w:val="en-GB"/>
+        </w:rPr>
+        <w:t xml:space="preserve">many </w:t>
+      </w:r>
+      <w:r>
+        <w:rPr>
+          <w:rFonts w:ascii="Georgia" w:hAnsi="Georgia"/>
+          <w:i/>
+          <w:iCs/>
+          <w:lang w:val="en-GB"/>
+        </w:rPr>
+        <w:t>Energies</w:t>
       </w:r>
       <w:r>
         <w:rPr>
@@ -758,21 +1084,59 @@
           <w:rFonts w:ascii="Georgia" w:hAnsi="Georgia"/>
           <w:lang w:val="en-GB"/>
         </w:rPr>
-        <w:t>contributes to the growing body of literature on</w:t>
-      </w:r>
-      <w:r>
-        <w:rPr>
-          <w:rFonts w:ascii="Georgia" w:hAnsi="Georgia"/>
-          <w:lang w:val="en-GB"/>
-        </w:rPr>
-        <w:t xml:space="preserve"> the</w:t>
-      </w:r>
-      <w:r>
-        <w:rPr>
-          <w:rFonts w:ascii="Georgia" w:hAnsi="Georgia"/>
-          <w:lang w:val="en-GB"/>
-        </w:rPr>
-        <w:t xml:space="preserve"> use and adoption of improved and modern fuel cookstoves in developing areas and would be of interest to policy makers, NGOs</w:t>
+        <w:t xml:space="preserve">subject areas listed at </w:t>
+      </w:r>
+      <w:hyperlink r:id="rId8" w:history="1">
+        <w:r>
+          <w:rPr>
+            <w:rStyle w:val="Hyperlink"/>
+            <w:rFonts w:ascii="Georgia" w:hAnsi="Georgia"/>
+            <w:lang w:val="en-GB"/>
+          </w:rPr>
+          <w:t>https://www.mdpi.com/journal/energies/about</w:t>
+        </w:r>
+      </w:hyperlink>
+      <w:r>
+        <w:rPr>
+          <w:rFonts w:ascii="Georgia" w:hAnsi="Georgia"/>
+          <w:lang w:val="en-GB"/>
+        </w:rPr>
+        <w:t>. In particular, the following are directly relevant to our article</w:t>
+      </w:r>
+      <w:r>
+        <w:rPr>
+          <w:rFonts w:ascii="Georgia" w:hAnsi="Georgia"/>
+          <w:lang w:val="en-GB"/>
+        </w:rPr>
+        <w:t>:</w:t>
+      </w:r>
+      <w:r>
+        <w:rPr>
+          <w:rFonts w:ascii="Georgia" w:hAnsi="Georgia"/>
+          <w:lang w:val="en-GB"/>
+        </w:rPr>
+        <w:t xml:space="preserve"> </w:t>
+      </w:r>
+    </w:p>
+    <w:p>
+      <w:pPr>
+        <w:pStyle w:val="ListParagraph"/>
+        <w:numPr>
+          <w:ilvl w:val="0"/>
+          <w:numId w:val="4"/>
+        </w:numPr>
+        <w:jc w:val="both"/>
+        <w:rPr>
+          <w:rFonts w:ascii="Georgia" w:hAnsi="Georgia"/>
+          <w:lang w:val="en-GB"/>
+        </w:rPr>
+      </w:pPr>
+      <w:r>
+        <w:rPr>
+          <w:rFonts w:ascii="Georgia" w:hAnsi="Georgia"/>
+          <w:lang w:val="en-GB"/>
+        </w:rPr>
+        <w:t>Exergy</w:t>
       </w:r>
       <w:r>
         <w:rPr>
@@ -781,12 +1145,75 @@
         </w:rPr>
         <w:t>,</w:t>
       </w:r>
-      <w:r>
-        <w:rPr>
-          <w:rFonts w:ascii="Georgia" w:hAnsi="Georgia"/>
-          <w:lang w:val="en-GB"/>
-        </w:rPr>
-        <w:t xml:space="preserve"> and other decision makers working in the field.</w:t>
+    </w:p>
+    <w:p>
+      <w:pPr>
+        <w:pStyle w:val="ListParagraph"/>
+        <w:numPr>
+          <w:ilvl w:val="0"/>
+          <w:numId w:val="4"/>
+        </w:numPr>
+        <w:jc w:val="both"/>
+        <w:rPr>
+          <w:rFonts w:ascii="Georgia" w:hAnsi="Georgia"/>
+          <w:lang w:val="en-GB"/>
+        </w:rPr>
+      </w:pPr>
+      <w:r>
+        <w:rPr>
+          <w:rFonts w:ascii="Georgia" w:hAnsi="Georgia"/>
+          <w:lang w:val="en-GB"/>
+        </w:rPr>
+        <w:t xml:space="preserve">Thermodynamics, </w:t>
+      </w:r>
+    </w:p>
+    <w:p>
+      <w:pPr>
+        <w:pStyle w:val="ListParagraph"/>
+        <w:numPr>
+          <w:ilvl w:val="0"/>
+          <w:numId w:val="4"/>
+        </w:numPr>
+        <w:jc w:val="both"/>
+        <w:rPr>
+          <w:rFonts w:ascii="Georgia" w:hAnsi="Georgia"/>
+          <w:lang w:val="en-GB"/>
+        </w:rPr>
+      </w:pPr>
+      <w:r>
+        <w:rPr>
+          <w:rFonts w:ascii="Georgia" w:hAnsi="Georgia"/>
+          <w:lang w:val="en-GB"/>
+        </w:rPr>
+        <w:t>Energy forms, and</w:t>
+      </w:r>
+    </w:p>
+    <w:p>
+      <w:pPr>
+        <w:pStyle w:val="ListParagraph"/>
+        <w:numPr>
+          <w:ilvl w:val="0"/>
+          <w:numId w:val="4"/>
+        </w:numPr>
+        <w:jc w:val="both"/>
+        <w:rPr>
+          <w:rFonts w:ascii="Georgia" w:hAnsi="Georgia"/>
+          <w:lang w:val="en-GB"/>
+        </w:rPr>
+      </w:pPr>
+      <w:r>
+        <w:rPr>
+          <w:rFonts w:ascii="Georgia" w:hAnsi="Georgia"/>
+          <w:lang w:val="en-GB"/>
+        </w:rPr>
+        <w:t>Energy transformation</w:t>
+      </w:r>
+      <w:r>
+        <w:rPr>
+          <w:rFonts w:ascii="Georgia" w:hAnsi="Georgia"/>
+          <w:lang w:val="en-GB"/>
+        </w:rPr>
+        <w:t>.</w:t>
       </w:r>
     </w:p>
     <w:p>
@@ -812,7 +1239,6 @@
           <w:rFonts w:ascii="Georgia" w:hAnsi="Georgia"/>
           <w:lang w:val="en-GB"/>
         </w:rPr>
-        <w:lastRenderedPageBreak/>
         <w:t xml:space="preserve">We have worked hard to provide a concise, novel article that we believe will be of </w:t>
       </w:r>
       <w:r>
@@ -869,7 +1295,21 @@
           <w:rFonts w:ascii="Georgia" w:hAnsi="Georgia"/>
           <w:lang w:val="en-GB"/>
         </w:rPr>
-        <w:t xml:space="preserve">and accept its submission to </w:t>
+        <w:t xml:space="preserve">and </w:t>
+      </w:r>
+      <w:r>
+        <w:rPr>
+          <w:rFonts w:ascii="Georgia" w:hAnsi="Georgia"/>
+          <w:lang w:val="en-GB"/>
+        </w:rPr>
+        <w:t xml:space="preserve">hope you will </w:t>
+      </w:r>
+      <w:r>
+        <w:rPr>
+          <w:rFonts w:ascii="Georgia" w:hAnsi="Georgia"/>
+          <w:lang w:val="en-GB"/>
+        </w:rPr>
+        <w:t xml:space="preserve">accept its submission to </w:t>
       </w:r>
       <w:r>
         <w:rPr>
@@ -981,7 +1421,7 @@
       </w:pPr>
     </w:p>
     <w:sectPr>
-      <w:footerReference w:type="default" r:id="rId8"/>
+      <w:footerReference w:type="default" r:id="rId9"/>
       <w:pgSz w:w="12240" w:h="15840"/>
       <w:pgMar w:top="2016" w:right="1440" w:bottom="1440" w:left="1944" w:header="720" w:footer="720" w:gutter="0"/>
       <w:cols w:space="720"/>
@@ -1222,6 +1662,119 @@
     </w:lvl>
   </w:abstractNum>
   <w:abstractNum w:abstractNumId="1" w15:restartNumberingAfterBreak="0">
+    <w:nsid w:val="1ADC26EA"/>
+    <w:multiLevelType w:val="hybridMultilevel"/>
+    <w:tmpl w:val="E36C3092"/>
+    <w:lvl w:ilvl="0" w:tplc="16AE7862">
+      <w:start w:val="2"/>
+      <w:numFmt w:val="bullet"/>
+      <w:lvlText w:val=""/>
+      <w:lvlJc w:val="left"/>
+      <w:pPr>
+        <w:ind w:left="720" w:hanging="360"/>
+      </w:pPr>
+      <w:rPr>
+        <w:rFonts w:ascii="Symbol" w:eastAsiaTheme="minorHAnsi" w:hAnsi="Symbol" w:cstheme="minorBidi" w:hint="default"/>
+      </w:rPr>
+    </w:lvl>
+    <w:lvl w:ilvl="1" w:tplc="04090003" w:tentative="1">
+      <w:start w:val="1"/>
+      <w:numFmt w:val="bullet"/>
+      <w:lvlText w:val="o"/>
+      <w:lvlJc w:val="left"/>
+      <w:pPr>
+        <w:ind w:left="1440" w:hanging="360"/>
+      </w:pPr>
+      <w:rPr>
+        <w:rFonts w:ascii="Courier New" w:hAnsi="Courier New" w:cs="Courier New" w:hint="default"/>
+      </w:rPr>
+    </w:lvl>
+    <w:lvl w:ilvl="2" w:tplc="04090005" w:tentative="1">
+      <w:start w:val="1"/>
+      <w:numFmt w:val="bullet"/>
+      <w:lvlText w:val=""/>
+      <w:lvlJc w:val="left"/>
+      <w:pPr>
+        <w:ind w:left="2160" w:hanging="360"/>
+      </w:pPr>
+      <w:rPr>
+        <w:rFonts w:ascii="Wingdings" w:hAnsi="Wingdings" w:hint="default"/>
+      </w:rPr>
+    </w:lvl>
+    <w:lvl w:ilvl="3" w:tplc="04090001" w:tentative="1">
+      <w:start w:val="1"/>
+      <w:numFmt w:val="bullet"/>
+      <w:lvlText w:val=""/>
+      <w:lvlJc w:val="left"/>
+      <w:pPr>
+        <w:ind w:left="2880" w:hanging="360"/>
+      </w:pPr>
+      <w:rPr>
+        <w:rFonts w:ascii="Symbol" w:hAnsi="Symbol" w:hint="default"/>
+      </w:rPr>
+    </w:lvl>
+    <w:lvl w:ilvl="4" w:tplc="04090003" w:tentative="1">
+      <w:start w:val="1"/>
+      <w:numFmt w:val="bullet"/>
+      <w:lvlText w:val="o"/>
+      <w:lvlJc w:val="left"/>
+      <w:pPr>
+        <w:ind w:left="3600" w:hanging="360"/>
+      </w:pPr>
+      <w:rPr>
+        <w:rFonts w:ascii="Courier New" w:hAnsi="Courier New" w:cs="Courier New" w:hint="default"/>
+      </w:rPr>
+    </w:lvl>
+    <w:lvl w:ilvl="5" w:tplc="04090005" w:tentative="1">
+      <w:start w:val="1"/>
+      <w:numFmt w:val="bullet"/>
+      <w:lvlText w:val=""/>
+      <w:lvlJc w:val="left"/>
+      <w:pPr>
+        <w:ind w:left="4320" w:hanging="360"/>
+      </w:pPr>
+      <w:rPr>
+        <w:rFonts w:ascii="Wingdings" w:hAnsi="Wingdings" w:hint="default"/>
+      </w:rPr>
+    </w:lvl>
+    <w:lvl w:ilvl="6" w:tplc="04090001" w:tentative="1">
+      <w:start w:val="1"/>
+      <w:numFmt w:val="bullet"/>
+      <w:lvlText w:val=""/>
+      <w:lvlJc w:val="left"/>
+      <w:pPr>
+        <w:ind w:left="5040" w:hanging="360"/>
+      </w:pPr>
+      <w:rPr>
+        <w:rFonts w:ascii="Symbol" w:hAnsi="Symbol" w:hint="default"/>
+      </w:rPr>
+    </w:lvl>
+    <w:lvl w:ilvl="7" w:tplc="04090003" w:tentative="1">
+      <w:start w:val="1"/>
+      <w:numFmt w:val="bullet"/>
+      <w:lvlText w:val="o"/>
+      <w:lvlJc w:val="left"/>
+      <w:pPr>
+        <w:ind w:left="5760" w:hanging="360"/>
+      </w:pPr>
+      <w:rPr>
+        <w:rFonts w:ascii="Courier New" w:hAnsi="Courier New" w:cs="Courier New" w:hint="default"/>
+      </w:rPr>
+    </w:lvl>
+    <w:lvl w:ilvl="8" w:tplc="04090005" w:tentative="1">
+      <w:start w:val="1"/>
+      <w:numFmt w:val="bullet"/>
+      <w:lvlText w:val=""/>
+      <w:lvlJc w:val="left"/>
+      <w:pPr>
+        <w:ind w:left="6480" w:hanging="360"/>
+      </w:pPr>
+      <w:rPr>
+        <w:rFonts w:ascii="Wingdings" w:hAnsi="Wingdings" w:hint="default"/>
+      </w:rPr>
+    </w:lvl>
+  </w:abstractNum>
+  <w:abstractNum w:abstractNumId="2" w15:restartNumberingAfterBreak="0">
     <w:nsid w:val="1F472EDC"/>
     <w:multiLevelType w:val="hybridMultilevel"/>
     <w:tmpl w:val="9B269606"/>
@@ -1334,7 +1887,7 @@
       </w:rPr>
     </w:lvl>
   </w:abstractNum>
-  <w:abstractNum w:abstractNumId="2" w15:restartNumberingAfterBreak="0">
+  <w:abstractNum w:abstractNumId="3" w15:restartNumberingAfterBreak="0">
     <w:nsid w:val="7AE61129"/>
     <w:multiLevelType w:val="hybridMultilevel"/>
     <w:tmpl w:val="6D5E1D98"/>
@@ -1448,13 +2001,16 @@
     </w:lvl>
   </w:abstractNum>
   <w:num w:numId="1">
-    <w:abstractNumId w:val="1"/>
+    <w:abstractNumId w:val="2"/>
   </w:num>
   <w:num w:numId="2">
     <w:abstractNumId w:val="0"/>
   </w:num>
   <w:num w:numId="3">
-    <w:abstractNumId w:val="2"/>
+    <w:abstractNumId w:val="3"/>
+  </w:num>
+  <w:num w:numId="4">
+    <w:abstractNumId w:val="1"/>
   </w:num>
 </w:numbering>
 </file>

</xml_diff>

<commit_message>
Added thermo of radiation.
</commit_message>
<xml_diff>
--- a/Submissions/Submission 1/Cover Letter.docx
+++ b/Submissions/Submission 1/Cover Letter.docx
@@ -741,7 +741,14 @@
           <w:rFonts w:ascii="Georgia" w:hAnsi="Georgia"/>
           <w:lang w:val="en-GB"/>
         </w:rPr>
-        <w:t xml:space="preserve">In this paper, </w:t>
+        <w:t>In this paper, w</w:t>
+      </w:r>
+      <w:r>
+        <w:rPr>
+          <w:rFonts w:ascii="Georgia" w:hAnsi="Georgia"/>
+          <w:lang w:val="en-GB"/>
+        </w:rPr>
+        <w:t xml:space="preserve">e develop a new, exact method for calculating the </w:t>
       </w:r>
       <w:proofErr w:type="spellStart"/>
       <w:r>
@@ -749,14 +756,7 @@
           <w:rFonts w:ascii="Georgia" w:hAnsi="Georgia"/>
           <w:lang w:val="en-GB"/>
         </w:rPr>
-        <w:t>w</w:t>
-      </w:r>
-      <w:r>
-        <w:rPr>
-          <w:rFonts w:ascii="Georgia" w:hAnsi="Georgia"/>
-          <w:lang w:val="en-GB"/>
-        </w:rPr>
-        <w:t xml:space="preserve">e </w:t>
+        <w:t>exergetic</w:t>
       </w:r>
       <w:proofErr w:type="spellEnd"/>
       <w:r>
@@ -764,7 +764,119 @@
           <w:rFonts w:ascii="Georgia" w:hAnsi="Georgia"/>
           <w:lang w:val="en-GB"/>
         </w:rPr>
-        <w:t xml:space="preserve">develop a new, exact method for calculating the </w:t>
+        <w:t xml:space="preserve"> efficiency of lamps, based on recent results in the photometry </w:t>
+      </w:r>
+      <w:r>
+        <w:rPr>
+          <w:rFonts w:ascii="Georgia" w:hAnsi="Georgia"/>
+          <w:lang w:val="en-GB"/>
+        </w:rPr>
+        <w:t xml:space="preserve">and thermodynamics of radiation </w:t>
+      </w:r>
+      <w:r>
+        <w:rPr>
+          <w:rFonts w:ascii="Georgia" w:hAnsi="Georgia"/>
+          <w:lang w:val="en-GB"/>
+        </w:rPr>
+        <w:t>literature.</w:t>
+      </w:r>
+      <w:r>
+        <w:rPr>
+          <w:rFonts w:ascii="Georgia" w:hAnsi="Georgia"/>
+          <w:lang w:val="en-GB"/>
+        </w:rPr>
+        <w:t xml:space="preserve"> </w:t>
+      </w:r>
+      <w:r>
+        <w:rPr>
+          <w:rFonts w:ascii="Georgia" w:hAnsi="Georgia"/>
+          <w:lang w:val="en-GB"/>
+        </w:rPr>
+        <w:t>The exact method (a)</w:t>
+      </w:r>
+      <w:r>
+        <w:rPr>
+          <w:rFonts w:ascii="Georgia" w:hAnsi="Georgia"/>
+          <w:lang w:val="en-GB"/>
+        </w:rPr>
+        <w:t xml:space="preserve"> </w:t>
+      </w:r>
+      <w:r>
+        <w:rPr>
+          <w:rFonts w:ascii="Georgia" w:hAnsi="Georgia"/>
+          <w:lang w:val="en-GB"/>
+        </w:rPr>
+        <w:t>is free of (possibly erroneous) assumptions for the maximum luminous efficacy</w:t>
+      </w:r>
+      <w:r>
+        <w:rPr>
+          <w:rFonts w:ascii="Georgia" w:hAnsi="Georgia"/>
+          <w:lang w:val="en-GB"/>
+        </w:rPr>
+        <w:t xml:space="preserve">, </w:t>
+      </w:r>
+      <w:r>
+        <w:rPr>
+          <w:rFonts w:ascii="Georgia" w:hAnsi="Georgia"/>
+          <w:lang w:val="en-GB"/>
+        </w:rPr>
+        <w:t>(b)</w:t>
+      </w:r>
+      <w:r>
+        <w:rPr>
+          <w:rFonts w:ascii="Georgia" w:hAnsi="Georgia"/>
+          <w:lang w:val="en-GB"/>
+        </w:rPr>
+        <w:t> </w:t>
+      </w:r>
+      <w:r>
+        <w:rPr>
+          <w:rFonts w:ascii="Georgia" w:hAnsi="Georgia"/>
+          <w:lang w:val="en-GB"/>
+        </w:rPr>
+        <w:t>uses the correct spectral exergy-to-energy ratio, no longer assuming its value to be 1, and</w:t>
+      </w:r>
+      <w:r>
+        <w:rPr>
+          <w:rFonts w:ascii="Georgia" w:hAnsi="Georgia"/>
+          <w:lang w:val="en-GB"/>
+        </w:rPr>
+        <w:t xml:space="preserve"> </w:t>
+      </w:r>
+      <w:r>
+        <w:rPr>
+          <w:rFonts w:ascii="Georgia" w:hAnsi="Georgia"/>
+          <w:lang w:val="en-GB"/>
+        </w:rPr>
+        <w:t>(c)</w:t>
+      </w:r>
+      <w:r>
+        <w:rPr>
+          <w:rFonts w:ascii="Georgia" w:hAnsi="Georgia"/>
+          <w:lang w:val="en-GB"/>
+        </w:rPr>
+        <w:t xml:space="preserve"> </w:t>
+      </w:r>
+      <w:r>
+        <w:rPr>
+          <w:rFonts w:ascii="Georgia" w:hAnsi="Georgia"/>
+          <w:lang w:val="en-GB"/>
+        </w:rPr>
+        <w:t>allows choices for the spectral weighting function.</w:t>
+      </w:r>
+      <w:r>
+        <w:rPr>
+          <w:rFonts w:ascii="Georgia" w:hAnsi="Georgia"/>
+          <w:lang w:val="en-GB"/>
+        </w:rPr>
+        <w:t xml:space="preserve"> </w:t>
+      </w:r>
+      <w:r>
+        <w:rPr>
+          <w:rFonts w:ascii="Georgia" w:hAnsi="Georgia"/>
+          <w:lang w:val="en-GB"/>
+        </w:rPr>
+        <w:t xml:space="preserve">The exact method exposes assumptions inherent to the original method and leads to a better approximation of lamp </w:t>
       </w:r>
       <w:proofErr w:type="spellStart"/>
       <w:r>
@@ -780,120 +892,6 @@
           <w:rFonts w:ascii="Georgia" w:hAnsi="Georgia"/>
           <w:lang w:val="en-GB"/>
         </w:rPr>
-        <w:t xml:space="preserve"> efficiency of lamps, based on recent results in the photometry literature.</w:t>
-      </w:r>
-      <w:r>
-        <w:rPr>
-          <w:rFonts w:ascii="Georgia" w:hAnsi="Georgia"/>
-          <w:lang w:val="en-GB"/>
-        </w:rPr>
-        <w:t xml:space="preserve"> </w:t>
-      </w:r>
-      <w:r>
-        <w:rPr>
-          <w:rFonts w:ascii="Georgia" w:hAnsi="Georgia"/>
-          <w:lang w:val="en-GB"/>
-        </w:rPr>
-        <w:t>The exact method (a)</w:t>
-      </w:r>
-      <w:r>
-        <w:rPr>
-          <w:rFonts w:ascii="Georgia" w:hAnsi="Georgia"/>
-          <w:lang w:val="en-GB"/>
-        </w:rPr>
-        <w:t xml:space="preserve"> </w:t>
-      </w:r>
-      <w:r>
-        <w:rPr>
-          <w:rFonts w:ascii="Georgia" w:hAnsi="Georgia"/>
-          <w:lang w:val="en-GB"/>
-        </w:rPr>
-        <w:t>is free of (possibly erroneous) assumptions for the maximum luminous efficacy</w:t>
-      </w:r>
-      <w:r>
-        <w:rPr>
-          <w:rFonts w:ascii="Georgia" w:hAnsi="Georgia"/>
-          <w:lang w:val="en-GB"/>
-        </w:rPr>
-        <w:t xml:space="preserve">, </w:t>
-      </w:r>
-      <w:r>
-        <w:rPr>
-          <w:rFonts w:ascii="Georgia" w:hAnsi="Georgia"/>
-          <w:lang w:val="en-GB"/>
-        </w:rPr>
-        <w:t>(b)</w:t>
-      </w:r>
-      <w:r>
-        <w:rPr>
-          <w:rFonts w:ascii="Georgia" w:hAnsi="Georgia"/>
-          <w:lang w:val="en-GB"/>
-        </w:rPr>
-        <w:t> </w:t>
-      </w:r>
-      <w:r>
-        <w:rPr>
-          <w:rFonts w:ascii="Georgia" w:hAnsi="Georgia"/>
-          <w:lang w:val="en-GB"/>
-        </w:rPr>
-        <w:t>uses the correct spectral exergy-to-energy ratio, no longer assuming its value to be 1, and</w:t>
-      </w:r>
-      <w:r>
-        <w:rPr>
-          <w:rFonts w:ascii="Georgia" w:hAnsi="Georgia"/>
-          <w:lang w:val="en-GB"/>
-        </w:rPr>
-        <w:t xml:space="preserve"> </w:t>
-      </w:r>
-      <w:r>
-        <w:rPr>
-          <w:rFonts w:ascii="Georgia" w:hAnsi="Georgia"/>
-          <w:lang w:val="en-GB"/>
-        </w:rPr>
-        <w:t>(c)</w:t>
-      </w:r>
-      <w:r>
-        <w:rPr>
-          <w:rFonts w:ascii="Georgia" w:hAnsi="Georgia"/>
-          <w:lang w:val="en-GB"/>
-        </w:rPr>
-        <w:t xml:space="preserve"> </w:t>
-      </w:r>
-      <w:r>
-        <w:rPr>
-          <w:rFonts w:ascii="Georgia" w:hAnsi="Georgia"/>
-          <w:lang w:val="en-GB"/>
-        </w:rPr>
-        <w:t>allows choices for the spectral weighting function.</w:t>
-      </w:r>
-      <w:r>
-        <w:rPr>
-          <w:rFonts w:ascii="Georgia" w:hAnsi="Georgia"/>
-          <w:lang w:val="en-GB"/>
-        </w:rPr>
-        <w:t xml:space="preserve"> </w:t>
-      </w:r>
-      <w:r>
-        <w:rPr>
-          <w:rFonts w:ascii="Georgia" w:hAnsi="Georgia"/>
-          <w:lang w:val="en-GB"/>
-        </w:rPr>
-        <w:t xml:space="preserve">The exact method exposes assumptions inherent to the original method and leads to a better approximation of lamp </w:t>
-      </w:r>
-      <w:proofErr w:type="spellStart"/>
-      <w:r>
-        <w:rPr>
-          <w:rFonts w:ascii="Georgia" w:hAnsi="Georgia"/>
-          <w:lang w:val="en-GB"/>
-        </w:rPr>
-        <w:t>exergetic</w:t>
-      </w:r>
-      <w:proofErr w:type="spellEnd"/>
-      <w:r>
-        <w:rPr>
-          <w:rFonts w:ascii="Georgia" w:hAnsi="Georgia"/>
-          <w:lang w:val="en-GB"/>
-        </w:rPr>
         <w:t xml:space="preserve"> efficiency, when needed.</w:t>
       </w:r>
     </w:p>
@@ -978,21 +976,7 @@
           <w:rFonts w:ascii="Georgia" w:hAnsi="Georgia"/>
           <w:lang w:val="en-GB"/>
         </w:rPr>
-        <w:t xml:space="preserve">is important, because it clarifies </w:t>
-      </w:r>
-      <w:r>
-        <w:rPr>
-          <w:rFonts w:ascii="Georgia" w:hAnsi="Georgia"/>
-          <w:lang w:val="en-GB"/>
-        </w:rPr>
-        <w:t>a methodological issue</w:t>
-      </w:r>
-      <w:r>
-        <w:rPr>
-          <w:rFonts w:ascii="Georgia" w:hAnsi="Georgia"/>
-          <w:lang w:val="en-GB"/>
-        </w:rPr>
-        <w:t xml:space="preserve"> in the growing body of </w:t>
+        <w:t xml:space="preserve">is important, because it clarifies a methodological issue in the growing body of </w:t>
       </w:r>
       <w:r>
         <w:rPr>
@@ -1136,14 +1120,7 @@
           <w:rFonts w:ascii="Georgia" w:hAnsi="Georgia"/>
           <w:lang w:val="en-GB"/>
         </w:rPr>
-        <w:t>Exergy</w:t>
-      </w:r>
-      <w:r>
-        <w:rPr>
-          <w:rFonts w:ascii="Georgia" w:hAnsi="Georgia"/>
-          <w:lang w:val="en-GB"/>
-        </w:rPr>
-        <w:t>,</w:t>
+        <w:t>Exergy,</w:t>
       </w:r>
     </w:p>
     <w:p>
@@ -1206,14 +1183,7 @@
           <w:rFonts w:ascii="Georgia" w:hAnsi="Georgia"/>
           <w:lang w:val="en-GB"/>
         </w:rPr>
-        <w:t>Energy transformation</w:t>
-      </w:r>
-      <w:r>
-        <w:rPr>
-          <w:rFonts w:ascii="Georgia" w:hAnsi="Georgia"/>
-          <w:lang w:val="en-GB"/>
-        </w:rPr>
-        <w:t>.</w:t>
+        <w:t>Energy transformation.</w:t>
       </w:r>
     </w:p>
     <w:p>
@@ -2410,6 +2380,7 @@
   <w:style w:type="character" w:default="1" w:styleId="DefaultParagraphFont">
     <w:name w:val="Default Paragraph Font"/>
     <w:uiPriority w:val="1"/>
+    <w:semiHidden/>
     <w:unhideWhenUsed/>
   </w:style>
   <w:style w:type="table" w:default="1" w:styleId="TableNormal">

</xml_diff>

<commit_message>
Minor changes to cover letter for Submission 1
</commit_message>
<xml_diff>
--- a/Submissions/Submission 1/Cover Letter.docx
+++ b/Submissions/Submission 1/Cover Letter.docx
@@ -764,21 +764,21 @@
           <w:rFonts w:ascii="Georgia" w:hAnsi="Georgia"/>
           <w:lang w:val="en-GB"/>
         </w:rPr>
-        <w:t xml:space="preserve"> efficiency of lamps, based on recent results in the photometry </w:t>
-      </w:r>
-      <w:r>
-        <w:rPr>
-          <w:rFonts w:ascii="Georgia" w:hAnsi="Georgia"/>
-          <w:lang w:val="en-GB"/>
-        </w:rPr>
-        <w:t xml:space="preserve">and thermodynamics of radiation </w:t>
-      </w:r>
-      <w:r>
-        <w:rPr>
-          <w:rFonts w:ascii="Georgia" w:hAnsi="Georgia"/>
-          <w:lang w:val="en-GB"/>
-        </w:rPr>
-        <w:t>literature.</w:t>
+        <w:t xml:space="preserve"> efficiency of lamps, based on recent results in the </w:t>
+      </w:r>
+      <w:r>
+        <w:rPr>
+          <w:rFonts w:ascii="Georgia" w:hAnsi="Georgia"/>
+          <w:lang w:val="en-GB"/>
+        </w:rPr>
+        <w:t xml:space="preserve">fields of radiation thermodynamics and </w:t>
+      </w:r>
+      <w:r>
+        <w:rPr>
+          <w:rFonts w:ascii="Georgia" w:hAnsi="Georgia"/>
+          <w:lang w:val="en-GB"/>
+        </w:rPr>
+        <w:t>photometry.</w:t>
       </w:r>
       <w:r>
         <w:rPr>
@@ -792,7 +792,14 @@
           <w:rFonts w:ascii="Georgia" w:hAnsi="Georgia"/>
           <w:lang w:val="en-GB"/>
         </w:rPr>
-        <w:t>The exact method (a)</w:t>
+        <w:t xml:space="preserve">The exact method </w:t>
+      </w:r>
+      <w:r>
+        <w:rPr>
+          <w:rFonts w:ascii="Georgia" w:hAnsi="Georgia"/>
+          <w:lang w:val="en-GB"/>
+        </w:rPr>
+        <w:t>(a)</w:t>
       </w:r>
       <w:r>
         <w:rPr>
@@ -806,35 +813,7 @@
           <w:rFonts w:ascii="Georgia" w:hAnsi="Georgia"/>
           <w:lang w:val="en-GB"/>
         </w:rPr>
-        <w:t>is free of (possibly erroneous) assumptions for the maximum luminous efficacy</w:t>
-      </w:r>
-      <w:r>
-        <w:rPr>
-          <w:rFonts w:ascii="Georgia" w:hAnsi="Georgia"/>
-          <w:lang w:val="en-GB"/>
-        </w:rPr>
-        <w:t xml:space="preserve">, </w:t>
-      </w:r>
-      <w:r>
-        <w:rPr>
-          <w:rFonts w:ascii="Georgia" w:hAnsi="Georgia"/>
-          <w:lang w:val="en-GB"/>
-        </w:rPr>
-        <w:t>(b)</w:t>
-      </w:r>
-      <w:r>
-        <w:rPr>
-          <w:rFonts w:ascii="Georgia" w:hAnsi="Georgia"/>
-          <w:lang w:val="en-GB"/>
-        </w:rPr>
-        <w:t> </w:t>
-      </w:r>
-      <w:r>
-        <w:rPr>
-          <w:rFonts w:ascii="Georgia" w:hAnsi="Georgia"/>
-          <w:lang w:val="en-GB"/>
-        </w:rPr>
-        <w:t>uses the correct spectral exergy-to-energy ratio, no longer assuming its value to be 1, and</w:t>
+        <w:t>is free of any assumptions for the value of the maximum luminous efficacy, (b)</w:t>
       </w:r>
       <w:r>
         <w:rPr>
@@ -848,7 +827,7 @@
           <w:rFonts w:ascii="Georgia" w:hAnsi="Georgia"/>
           <w:lang w:val="en-GB"/>
         </w:rPr>
-        <w:t>(c)</w:t>
+        <w:t>uses a non-unity spectral exergy-to-energy ratio, and (c)</w:t>
       </w:r>
       <w:r>
         <w:rPr>
@@ -862,7 +841,7 @@
           <w:rFonts w:ascii="Georgia" w:hAnsi="Georgia"/>
           <w:lang w:val="en-GB"/>
         </w:rPr>
-        <w:t>allows choices for the spectral weighting function.</w:t>
+        <w:t>allows choices for the spectral luminous weighting function, which converts broad-spectrum electromagnetic radiation to light.</w:t>
       </w:r>
       <w:r>
         <w:rPr>
@@ -876,7 +855,21 @@
           <w:rFonts w:ascii="Georgia" w:hAnsi="Georgia"/>
           <w:lang w:val="en-GB"/>
         </w:rPr>
-        <w:t xml:space="preserve">The exact method exposes assumptions inherent to the original method and leads to a better approximation of lamp </w:t>
+        <w:t xml:space="preserve">The exact method exposes assumptions inherent to the </w:t>
+      </w:r>
+      <w:r>
+        <w:rPr>
+          <w:rFonts w:ascii="Georgia" w:hAnsi="Georgia"/>
+          <w:lang w:val="en-GB"/>
+        </w:rPr>
+        <w:t>conventional</w:t>
+      </w:r>
+      <w:r>
+        <w:rPr>
+          <w:rFonts w:ascii="Georgia" w:hAnsi="Georgia"/>
+          <w:lang w:val="en-GB"/>
+        </w:rPr>
+        <w:t xml:space="preserve"> method and leads to a better approximation of lamp </w:t>
       </w:r>
       <w:proofErr w:type="spellStart"/>
       <w:r>
@@ -976,28 +969,49 @@
           <w:rFonts w:ascii="Georgia" w:hAnsi="Georgia"/>
           <w:lang w:val="en-GB"/>
         </w:rPr>
-        <w:t xml:space="preserve">is important, because it clarifies a methodological issue in the growing body of </w:t>
-      </w:r>
-      <w:r>
-        <w:rPr>
-          <w:rFonts w:ascii="Georgia" w:hAnsi="Georgia"/>
-          <w:lang w:val="en-GB"/>
-        </w:rPr>
-        <w:t xml:space="preserve">societal exergy analysis </w:t>
-      </w:r>
-      <w:r>
-        <w:rPr>
-          <w:rFonts w:ascii="Georgia" w:hAnsi="Georgia"/>
-          <w:lang w:val="en-GB"/>
-        </w:rPr>
-        <w:t>literature</w:t>
-      </w:r>
-      <w:r>
-        <w:rPr>
-          <w:rFonts w:ascii="Georgia" w:hAnsi="Georgia"/>
-          <w:lang w:val="en-GB"/>
-        </w:rPr>
-        <w:t xml:space="preserve">, and it concludes with specific recommendations for societal exergy analysts. </w:t>
+        <w:t xml:space="preserve">is important, because it clarifies a methodological issue in the growing </w:t>
+      </w:r>
+      <w:r>
+        <w:rPr>
+          <w:rFonts w:ascii="Georgia" w:hAnsi="Georgia"/>
+          <w:lang w:val="en-GB"/>
+        </w:rPr>
+        <w:t>field</w:t>
+      </w:r>
+      <w:r>
+        <w:rPr>
+          <w:rFonts w:ascii="Georgia" w:hAnsi="Georgia"/>
+          <w:lang w:val="en-GB"/>
+        </w:rPr>
+        <w:t xml:space="preserve"> of </w:t>
+      </w:r>
+      <w:r>
+        <w:rPr>
+          <w:rFonts w:ascii="Georgia" w:hAnsi="Georgia"/>
+          <w:lang w:val="en-GB"/>
+        </w:rPr>
+        <w:t>societal exergy analysis</w:t>
+      </w:r>
+      <w:r>
+        <w:rPr>
+          <w:rFonts w:ascii="Georgia" w:hAnsi="Georgia"/>
+          <w:lang w:val="en-GB"/>
+        </w:rPr>
+        <w:t xml:space="preserve">, and it concludes with specific recommendations for societal exergy </w:t>
+      </w:r>
+      <w:r>
+        <w:rPr>
+          <w:rFonts w:ascii="Georgia" w:hAnsi="Georgia"/>
+          <w:lang w:val="en-GB"/>
+        </w:rPr>
+        <w:t>practitioners</w:t>
+      </w:r>
+      <w:r>
+        <w:rPr>
+          <w:rFonts w:ascii="Georgia" w:hAnsi="Georgia"/>
+          <w:lang w:val="en-GB"/>
+        </w:rPr>
+        <w:t xml:space="preserve">. </w:t>
       </w:r>
     </w:p>
     <w:p>
@@ -1085,7 +1099,21 @@
           <w:rFonts w:ascii="Georgia" w:hAnsi="Georgia"/>
           <w:lang w:val="en-GB"/>
         </w:rPr>
-        <w:t>. In particular, the following are directly relevant to our article</w:t>
+        <w:t xml:space="preserve">. In particular, the following </w:t>
+      </w:r>
+      <w:r>
+        <w:rPr>
+          <w:rFonts w:ascii="Georgia" w:hAnsi="Georgia"/>
+          <w:lang w:val="en-GB"/>
+        </w:rPr>
+        <w:t xml:space="preserve">subject areas </w:t>
+      </w:r>
+      <w:r>
+        <w:rPr>
+          <w:rFonts w:ascii="Georgia" w:hAnsi="Georgia"/>
+          <w:lang w:val="en-GB"/>
+        </w:rPr>
+        <w:t>are directly relevant to our article</w:t>
       </w:r>
       <w:r>
         <w:rPr>
@@ -1251,14 +1279,28 @@
           <w:rFonts w:ascii="Georgia" w:hAnsi="Georgia"/>
           <w:lang w:val="en-GB"/>
         </w:rPr>
-        <w:t xml:space="preserve">find the manuscript </w:t>
-      </w:r>
-      <w:r>
-        <w:rPr>
-          <w:rFonts w:ascii="Georgia" w:hAnsi="Georgia"/>
-          <w:lang w:val="en-GB"/>
-        </w:rPr>
-        <w:t xml:space="preserve">to be both novel and important </w:t>
+        <w:t>agree that</w:t>
+      </w:r>
+      <w:r>
+        <w:rPr>
+          <w:rFonts w:ascii="Georgia" w:hAnsi="Georgia"/>
+          <w:lang w:val="en-GB"/>
+        </w:rPr>
+        <w:t xml:space="preserve"> the manuscript </w:t>
+      </w:r>
+      <w:r>
+        <w:rPr>
+          <w:rFonts w:ascii="Georgia" w:hAnsi="Georgia"/>
+          <w:lang w:val="en-GB"/>
+        </w:rPr>
+        <w:t xml:space="preserve">is </w:t>
+      </w:r>
+      <w:r>
+        <w:rPr>
+          <w:rFonts w:ascii="Georgia" w:hAnsi="Georgia"/>
+          <w:lang w:val="en-GB"/>
+        </w:rPr>
+        <w:t xml:space="preserve">both novel and important </w:t>
       </w:r>
       <w:r>
         <w:rPr>

</xml_diff>